<commit_message>
add lab for javascript prt 2 - santa skeleton
</commit_message>
<xml_diff>
--- a/material/labs/Lab 05 - Javascript Prt 2.docx
+++ b/material/labs/Lab 05 - Javascript Prt 2.docx
@@ -85,8 +85,21 @@
       <w:r>
         <w:t xml:space="preserve">Lab - </w:t>
       </w:r>
-      <w:r>
-        <w:t xml:space="preserve">Javascript Prt </w:t>
+      <w:proofErr w:type="spellStart"/>
+      <w:r>
+        <w:t>Javascript</w:t>
+      </w:r>
+      <w:proofErr w:type="spellEnd"/>
+      <w:r>
+        <w:t xml:space="preserve"> </w:t>
+      </w:r>
+      <w:proofErr w:type="spellStart"/>
+      <w:r>
+        <w:t>Prt</w:t>
+      </w:r>
+      <w:proofErr w:type="spellEnd"/>
+      <w:r>
+        <w:t xml:space="preserve"> </w:t>
       </w:r>
       <w:r>
         <w:t>2</w:t>
@@ -126,8 +139,13 @@
       <w:r>
         <w:t xml:space="preserve">further develop your understanding of </w:t>
       </w:r>
-      <w:r>
-        <w:t>Javascript.</w:t>
+      <w:proofErr w:type="spellStart"/>
+      <w:r>
+        <w:t>Javascript</w:t>
+      </w:r>
+      <w:proofErr w:type="spellEnd"/>
+      <w:r>
+        <w:t>.</w:t>
       </w:r>
     </w:p>
     <w:p/>
@@ -167,7 +185,15 @@
     <w:p/>
     <w:p>
       <w:r>
-        <w:t>Take the `basic’ skeleton Javascript code for Santa game:</w:t>
+        <w:t xml:space="preserve">Take the `basic’ skeleton </w:t>
+      </w:r>
+      <w:proofErr w:type="spellStart"/>
+      <w:r>
+        <w:t>Javascript</w:t>
+      </w:r>
+      <w:proofErr w:type="spellEnd"/>
+      <w:r>
+        <w:t xml:space="preserve"> code for Santa game:</w:t>
       </w:r>
     </w:p>
     <w:p/>
@@ -179,7 +205,15 @@
     <w:p/>
     <w:p>
       <w:r>
-        <w:t>Add additional features (using Javascript).</w:t>
+        <w:t xml:space="preserve">Add additional features (using </w:t>
+      </w:r>
+      <w:proofErr w:type="spellStart"/>
+      <w:r>
+        <w:t>Javascript</w:t>
+      </w:r>
+      <w:proofErr w:type="spellEnd"/>
+      <w:r>
+        <w:t>).</w:t>
       </w:r>
     </w:p>
     <w:p/>
@@ -259,10 +293,69 @@
       <w:r>
         <w:t>…</w:t>
       </w:r>
+    </w:p>
+    <w:p/>
+    <w:p>
+      <w:pPr>
+        <w:jc w:val="center"/>
+      </w:pPr>
+      <w:r>
+        <w:rPr>
+          <w:noProof/>
+          <w:lang w:eastAsia="en-GB"/>
+        </w:rPr>
+        <w:drawing>
+          <wp:inline distT="0" distB="0" distL="0" distR="0">
+            <wp:extent cx="3789274" cy="2347081"/>
+            <wp:effectExtent l="0" t="0" r="1905" b="0"/>
+            <wp:docPr id="2" name="Picture 2"/>
+            <wp:cNvGraphicFramePr>
+              <a:graphicFrameLocks xmlns:a="http://schemas.openxmlformats.org/drawingml/2006/main" noChangeAspect="1"/>
+            </wp:cNvGraphicFramePr>
+            <a:graphic xmlns:a="http://schemas.openxmlformats.org/drawingml/2006/main">
+              <a:graphicData uri="http://schemas.openxmlformats.org/drawingml/2006/picture">
+                <pic:pic xmlns:pic="http://schemas.openxmlformats.org/drawingml/2006/picture">
+                  <pic:nvPicPr>
+                    <pic:cNvPr id="0" name="Picture 1"/>
+                    <pic:cNvPicPr>
+                      <a:picLocks noChangeAspect="1" noChangeArrowheads="1"/>
+                    </pic:cNvPicPr>
+                  </pic:nvPicPr>
+                  <pic:blipFill>
+                    <a:blip r:embed="rId6">
+                      <a:extLst>
+                        <a:ext uri="{28A0092B-C50C-407E-A947-70E740481C1C}">
+                          <a14:useLocalDpi xmlns:a14="http://schemas.microsoft.com/office/drawing/2010/main" val="0"/>
+                        </a:ext>
+                      </a:extLst>
+                    </a:blip>
+                    <a:srcRect/>
+                    <a:stretch>
+                      <a:fillRect/>
+                    </a:stretch>
+                  </pic:blipFill>
+                  <pic:spPr bwMode="auto">
+                    <a:xfrm>
+                      <a:off x="0" y="0"/>
+                      <a:ext cx="3799082" cy="2353156"/>
+                    </a:xfrm>
+                    <a:prstGeom prst="rect">
+                      <a:avLst/>
+                    </a:prstGeom>
+                    <a:noFill/>
+                    <a:ln>
+                      <a:noFill/>
+                    </a:ln>
+                  </pic:spPr>
+                </pic:pic>
+              </a:graphicData>
+            </a:graphic>
+          </wp:inline>
+        </w:drawing>
+      </w:r>
       <w:bookmarkStart w:id="0" w:name="_GoBack"/>
       <w:bookmarkEnd w:id="0"/>
     </w:p>
-    <w:p/>
     <w:sectPr>
       <w:pgSz w:w="11906" w:h="16838"/>
       <w:pgMar w:top="1440" w:right="1440" w:bottom="1440" w:left="1440" w:header="708" w:footer="708" w:gutter="0"/>

</xml_diff>

<commit_message>
add links to javasriptsanta and a zip file
</commit_message>
<xml_diff>
--- a/material/labs/Lab 05 - Javascript Prt 2.docx
+++ b/material/labs/Lab 05 - Javascript Prt 2.docx
@@ -198,9 +198,14 @@
     </w:p>
     <w:p/>
     <w:p>
-      <w:r>
-        <w:t>&lt;LINK&gt;</w:t>
-      </w:r>
+      <w:hyperlink r:id="rId6" w:history="1">
+        <w:r>
+          <w:rPr>
+            <w:rStyle w:val="Hyperlink"/>
+          </w:rPr>
+          <w:t>&lt;LINK&gt;</w:t>
+        </w:r>
+      </w:hyperlink>
     </w:p>
     <w:p/>
     <w:p>
@@ -293,6 +298,37 @@
       <w:r>
         <w:t>…</w:t>
       </w:r>
+    </w:p>
+    <w:p/>
+    <w:p>
+      <w:r>
+        <w:t xml:space="preserve">Note.  The </w:t>
+      </w:r>
+      <w:proofErr w:type="spellStart"/>
+      <w:r>
+        <w:t>Javascript</w:t>
+      </w:r>
+      <w:proofErr w:type="spellEnd"/>
+      <w:r>
+        <w:t xml:space="preserve"> Santa game is currently in a single .html file, with two images (img.gif and ball.gif)</w:t>
+      </w:r>
+    </w:p>
+    <w:p/>
+    <w:p>
+      <w:r>
+        <w:tab/>
+        <w:t xml:space="preserve">Zip file with the html and images </w:t>
+      </w:r>
+      <w:hyperlink r:id="rId7" w:history="1">
+        <w:r>
+          <w:rPr>
+            <w:rStyle w:val="Hyperlink"/>
+          </w:rPr>
+          <w:t>&lt;LINK&gt;</w:t>
+        </w:r>
+      </w:hyperlink>
+      <w:bookmarkStart w:id="0" w:name="_GoBack"/>
+      <w:bookmarkEnd w:id="0"/>
     </w:p>
     <w:p/>
     <w:p>
@@ -322,7 +358,7 @@
                     </pic:cNvPicPr>
                   </pic:nvPicPr>
                   <pic:blipFill>
-                    <a:blip r:embed="rId6">
+                    <a:blip r:embed="rId8">
                       <a:extLst>
                         <a:ext uri="{28A0092B-C50C-407E-A947-70E740481C1C}">
                           <a14:useLocalDpi xmlns:a14="http://schemas.microsoft.com/office/drawing/2010/main" val="0"/>
@@ -353,8 +389,6 @@
           </wp:inline>
         </w:drawing>
       </w:r>
-      <w:bookmarkStart w:id="0" w:name="_GoBack"/>
-      <w:bookmarkEnd w:id="0"/>
     </w:p>
     <w:sectPr>
       <w:pgSz w:w="11906" w:h="16838"/>

</xml_diff>

<commit_message>
add notes for JS 2
</commit_message>
<xml_diff>
--- a/material/labs/Lab 05 - Javascript Prt 2.docx
+++ b/material/labs/Lab 05 - Javascript Prt 2.docx
@@ -85,21 +85,8 @@
       <w:r>
         <w:t xml:space="preserve">Lab - </w:t>
       </w:r>
-      <w:proofErr w:type="spellStart"/>
-      <w:r>
-        <w:t>Javascript</w:t>
-      </w:r>
-      <w:proofErr w:type="spellEnd"/>
-      <w:r>
-        <w:t xml:space="preserve"> </w:t>
-      </w:r>
-      <w:proofErr w:type="spellStart"/>
-      <w:r>
-        <w:t>Prt</w:t>
-      </w:r>
-      <w:proofErr w:type="spellEnd"/>
-      <w:r>
-        <w:t xml:space="preserve"> </w:t>
+      <w:r>
+        <w:t xml:space="preserve">Javascript Prt </w:t>
       </w:r>
       <w:r>
         <w:t>2</w:t>
@@ -139,13 +126,8 @@
       <w:r>
         <w:t xml:space="preserve">further develop your understanding of </w:t>
       </w:r>
-      <w:proofErr w:type="spellStart"/>
-      <w:r>
-        <w:t>Javascript</w:t>
-      </w:r>
-      <w:proofErr w:type="spellEnd"/>
-      <w:r>
-        <w:t>.</w:t>
+      <w:r>
+        <w:t>Javascript.</w:t>
       </w:r>
     </w:p>
     <w:p/>
@@ -185,15 +167,7 @@
     <w:p/>
     <w:p>
       <w:r>
-        <w:t xml:space="preserve">Take the `basic’ skeleton </w:t>
-      </w:r>
-      <w:proofErr w:type="spellStart"/>
-      <w:r>
-        <w:t>Javascript</w:t>
-      </w:r>
-      <w:proofErr w:type="spellEnd"/>
-      <w:r>
-        <w:t xml:space="preserve"> code for Santa game:</w:t>
+        <w:t>Take the `basic’ skeleton Javascript code for Santa game:</w:t>
       </w:r>
     </w:p>
     <w:p/>
@@ -210,15 +184,7 @@
     <w:p/>
     <w:p>
       <w:r>
-        <w:t xml:space="preserve">Add additional features (using </w:t>
-      </w:r>
-      <w:proofErr w:type="spellStart"/>
-      <w:r>
-        <w:t>Javascript</w:t>
-      </w:r>
-      <w:proofErr w:type="spellEnd"/>
-      <w:r>
-        <w:t>).</w:t>
+        <w:t>Add additional features (using Javascript).</w:t>
       </w:r>
     </w:p>
     <w:p/>
@@ -302,15 +268,7 @@
     <w:p/>
     <w:p>
       <w:r>
-        <w:t xml:space="preserve">Note.  The </w:t>
-      </w:r>
-      <w:proofErr w:type="spellStart"/>
-      <w:r>
-        <w:t>Javascript</w:t>
-      </w:r>
-      <w:proofErr w:type="spellEnd"/>
-      <w:r>
-        <w:t xml:space="preserve"> Santa game is currently in a single .html file, with two images (img.gif and ball.gif)</w:t>
+        <w:t>Note.  The Javascript Santa game is currently in a single .html file, with two images (img.gif and ball.gif)</w:t>
       </w:r>
     </w:p>
     <w:p/>
@@ -327,8 +285,6 @@
           <w:t>&lt;LINK&gt;</w:t>
         </w:r>
       </w:hyperlink>
-      <w:bookmarkStart w:id="0" w:name="_GoBack"/>
-      <w:bookmarkEnd w:id="0"/>
     </w:p>
     <w:p/>
     <w:p>
@@ -390,6 +346,1454 @@
         </w:drawing>
       </w:r>
     </w:p>
+    <w:p>
+      <w:pPr>
+        <w:jc w:val="center"/>
+      </w:pPr>
+    </w:p>
+    <w:p/>
+    <w:p>
+      <w:pPr>
+        <w:pStyle w:val="Heading3"/>
+        <w:shd w:val="clear" w:color="auto" w:fill="00FFFF"/>
+        <w:rPr>
+          <w:rFonts w:ascii="Arial" w:hAnsi="Arial" w:cs="Arial"/>
+          <w:color w:val="0000FF"/>
+        </w:rPr>
+      </w:pPr>
+      <w:r>
+        <w:rPr>
+          <w:rFonts w:ascii="Arial" w:hAnsi="Arial" w:cs="Arial"/>
+          <w:color w:val="0000FF"/>
+        </w:rPr>
+        <w:t>2.0</w:t>
+      </w:r>
+      <w:r>
+        <w:rPr>
+          <w:rFonts w:ascii="Arial" w:hAnsi="Arial" w:cs="Arial"/>
+          <w:color w:val="0000FF"/>
+        </w:rPr>
+        <w:t xml:space="preserve"> </w:t>
+      </w:r>
+      <w:r>
+        <w:rPr>
+          <w:rFonts w:ascii="Arial" w:hAnsi="Arial" w:cs="Arial"/>
+          <w:color w:val="0000FF"/>
+        </w:rPr>
+        <w:t>Drawing Program</w:t>
+      </w:r>
+    </w:p>
+    <w:p/>
+    <w:p>
+      <w:r>
+        <w:lastRenderedPageBreak/>
+        <w:t xml:space="preserve">Create a new html file and add the following script.  The script demonstrates a `minimal’ drawing program using the mouse.  So you can drag the mouse cursor around the screen to draw.  Enhance the implementation.  </w:t>
+      </w:r>
+    </w:p>
+    <w:p>
+      <w:r>
+        <w:rPr>
+          <w:noProof/>
+          <w:lang w:eastAsia="en-GB"/>
+        </w:rPr>
+        <mc:AlternateContent>
+          <mc:Choice Requires="wps">
+            <w:drawing>
+              <wp:anchor distT="45720" distB="45720" distL="114300" distR="114300" simplePos="0" relativeHeight="251660288" behindDoc="0" locked="0" layoutInCell="1" allowOverlap="1">
+                <wp:simplePos x="0" y="0"/>
+                <wp:positionH relativeFrom="column">
+                  <wp:posOffset>58420</wp:posOffset>
+                </wp:positionH>
+                <wp:positionV relativeFrom="paragraph">
+                  <wp:posOffset>167640</wp:posOffset>
+                </wp:positionV>
+                <wp:extent cx="5975985" cy="1404620"/>
+                <wp:effectExtent l="0" t="0" r="24765" b="19685"/>
+                <wp:wrapSquare wrapText="bothSides"/>
+                <wp:docPr id="217" name="Text Box 2"/>
+                <wp:cNvGraphicFramePr>
+                  <a:graphicFrameLocks xmlns:a="http://schemas.openxmlformats.org/drawingml/2006/main"/>
+                </wp:cNvGraphicFramePr>
+                <a:graphic xmlns:a="http://schemas.openxmlformats.org/drawingml/2006/main">
+                  <a:graphicData uri="http://schemas.microsoft.com/office/word/2010/wordprocessingShape">
+                    <wps:wsp>
+                      <wps:cNvSpPr txBox="1">
+                        <a:spLocks noChangeArrowheads="1"/>
+                      </wps:cNvSpPr>
+                      <wps:spPr bwMode="auto">
+                        <a:xfrm>
+                          <a:off x="0" y="0"/>
+                          <a:ext cx="5975985" cy="1404620"/>
+                        </a:xfrm>
+                        <a:prstGeom prst="rect">
+                          <a:avLst/>
+                        </a:prstGeom>
+                        <a:solidFill>
+                          <a:srgbClr val="FFFFFF"/>
+                        </a:solidFill>
+                        <a:ln w="9525">
+                          <a:solidFill>
+                            <a:srgbClr val="000000"/>
+                          </a:solidFill>
+                          <a:miter lim="800000"/>
+                          <a:headEnd/>
+                          <a:tailEnd/>
+                        </a:ln>
+                      </wps:spPr>
+                      <wps:txbx>
+                        <w:txbxContent>
+                          <w:p>
+                            <w:pPr>
+                              <w:rPr>
+                                <w:sz w:val="20"/>
+                                <w:szCs w:val="20"/>
+                              </w:rPr>
+                            </w:pPr>
+                            <w:r>
+                              <w:rPr>
+                                <w:sz w:val="20"/>
+                                <w:szCs w:val="20"/>
+                              </w:rPr>
+                              <w:t>// create canvas element and append it to document body</w:t>
+                            </w:r>
+                          </w:p>
+                          <w:p>
+                            <w:pPr>
+                              <w:rPr>
+                                <w:sz w:val="20"/>
+                                <w:szCs w:val="20"/>
+                              </w:rPr>
+                            </w:pPr>
+                            <w:r>
+                              <w:rPr>
+                                <w:sz w:val="20"/>
+                                <w:szCs w:val="20"/>
+                              </w:rPr>
+                              <w:t>var canvas = document.createElement('canvas');</w:t>
+                            </w:r>
+                          </w:p>
+                          <w:p>
+                            <w:pPr>
+                              <w:rPr>
+                                <w:sz w:val="20"/>
+                                <w:szCs w:val="20"/>
+                              </w:rPr>
+                            </w:pPr>
+                            <w:r>
+                              <w:rPr>
+                                <w:sz w:val="20"/>
+                                <w:szCs w:val="20"/>
+                              </w:rPr>
+                              <w:t>document.body.appendChild(canvas);</w:t>
+                            </w:r>
+                          </w:p>
+                          <w:p>
+                            <w:pPr>
+                              <w:rPr>
+                                <w:sz w:val="20"/>
+                                <w:szCs w:val="20"/>
+                              </w:rPr>
+                            </w:pPr>
+                          </w:p>
+                          <w:p>
+                            <w:pPr>
+                              <w:rPr>
+                                <w:sz w:val="20"/>
+                                <w:szCs w:val="20"/>
+                              </w:rPr>
+                            </w:pPr>
+                            <w:r>
+                              <w:rPr>
+                                <w:sz w:val="20"/>
+                                <w:szCs w:val="20"/>
+                              </w:rPr>
+                              <w:t>// some hotfixes</w:t>
+                            </w:r>
+                          </w:p>
+                          <w:p>
+                            <w:pPr>
+                              <w:rPr>
+                                <w:sz w:val="20"/>
+                                <w:szCs w:val="20"/>
+                              </w:rPr>
+                            </w:pPr>
+                            <w:r>
+                              <w:rPr>
+                                <w:sz w:val="20"/>
+                                <w:szCs w:val="20"/>
+                              </w:rPr>
+                              <w:t>document.body.style.margin = 0;</w:t>
+                            </w:r>
+                          </w:p>
+                          <w:p>
+                            <w:pPr>
+                              <w:rPr>
+                                <w:sz w:val="20"/>
+                                <w:szCs w:val="20"/>
+                              </w:rPr>
+                            </w:pPr>
+                            <w:r>
+                              <w:rPr>
+                                <w:sz w:val="20"/>
+                                <w:szCs w:val="20"/>
+                              </w:rPr>
+                              <w:t>canvas.style.position = 'fixed';</w:t>
+                            </w:r>
+                          </w:p>
+                          <w:p>
+                            <w:pPr>
+                              <w:rPr>
+                                <w:sz w:val="20"/>
+                                <w:szCs w:val="20"/>
+                              </w:rPr>
+                            </w:pPr>
+                          </w:p>
+                          <w:p>
+                            <w:pPr>
+                              <w:rPr>
+                                <w:sz w:val="20"/>
+                                <w:szCs w:val="20"/>
+                              </w:rPr>
+                            </w:pPr>
+                            <w:r>
+                              <w:rPr>
+                                <w:sz w:val="20"/>
+                                <w:szCs w:val="20"/>
+                              </w:rPr>
+                              <w:t>// get canvas 2D context and set him correct size</w:t>
+                            </w:r>
+                          </w:p>
+                          <w:p>
+                            <w:pPr>
+                              <w:rPr>
+                                <w:sz w:val="20"/>
+                                <w:szCs w:val="20"/>
+                              </w:rPr>
+                            </w:pPr>
+                            <w:r>
+                              <w:rPr>
+                                <w:sz w:val="20"/>
+                                <w:szCs w:val="20"/>
+                              </w:rPr>
+                              <w:t>var ctx = canvas.getContext('2d');</w:t>
+                            </w:r>
+                          </w:p>
+                          <w:p>
+                            <w:pPr>
+                              <w:rPr>
+                                <w:sz w:val="20"/>
+                                <w:szCs w:val="20"/>
+                              </w:rPr>
+                            </w:pPr>
+                            <w:r>
+                              <w:rPr>
+                                <w:sz w:val="20"/>
+                                <w:szCs w:val="20"/>
+                              </w:rPr>
+                              <w:t>resize();</w:t>
+                            </w:r>
+                          </w:p>
+                          <w:p>
+                            <w:pPr>
+                              <w:rPr>
+                                <w:sz w:val="20"/>
+                                <w:szCs w:val="20"/>
+                              </w:rPr>
+                            </w:pPr>
+                          </w:p>
+                          <w:p>
+                            <w:pPr>
+                              <w:rPr>
+                                <w:sz w:val="20"/>
+                                <w:szCs w:val="20"/>
+                              </w:rPr>
+                            </w:pPr>
+                            <w:r>
+                              <w:rPr>
+                                <w:sz w:val="20"/>
+                                <w:szCs w:val="20"/>
+                              </w:rPr>
+                              <w:t>// last known position</w:t>
+                            </w:r>
+                          </w:p>
+                          <w:p>
+                            <w:pPr>
+                              <w:rPr>
+                                <w:sz w:val="20"/>
+                                <w:szCs w:val="20"/>
+                              </w:rPr>
+                            </w:pPr>
+                            <w:r>
+                              <w:rPr>
+                                <w:sz w:val="20"/>
+                                <w:szCs w:val="20"/>
+                              </w:rPr>
+                              <w:t>var pos = { x: 0, y: 0 };</w:t>
+                            </w:r>
+                          </w:p>
+                          <w:p>
+                            <w:pPr>
+                              <w:rPr>
+                                <w:sz w:val="20"/>
+                                <w:szCs w:val="20"/>
+                              </w:rPr>
+                            </w:pPr>
+                          </w:p>
+                          <w:p>
+                            <w:pPr>
+                              <w:rPr>
+                                <w:sz w:val="20"/>
+                                <w:szCs w:val="20"/>
+                              </w:rPr>
+                            </w:pPr>
+                            <w:r>
+                              <w:rPr>
+                                <w:sz w:val="20"/>
+                                <w:szCs w:val="20"/>
+                              </w:rPr>
+                              <w:t>window.addEventListener('resize', resize);</w:t>
+                            </w:r>
+                          </w:p>
+                          <w:p>
+                            <w:pPr>
+                              <w:rPr>
+                                <w:sz w:val="20"/>
+                                <w:szCs w:val="20"/>
+                              </w:rPr>
+                            </w:pPr>
+                            <w:r>
+                              <w:rPr>
+                                <w:sz w:val="20"/>
+                                <w:szCs w:val="20"/>
+                              </w:rPr>
+                              <w:t>document.addEventListener('mousemove', draw);</w:t>
+                            </w:r>
+                          </w:p>
+                          <w:p>
+                            <w:pPr>
+                              <w:rPr>
+                                <w:sz w:val="20"/>
+                                <w:szCs w:val="20"/>
+                              </w:rPr>
+                            </w:pPr>
+                            <w:r>
+                              <w:rPr>
+                                <w:sz w:val="20"/>
+                                <w:szCs w:val="20"/>
+                              </w:rPr>
+                              <w:t>document.addEventListener('mousedown', setPosition);</w:t>
+                            </w:r>
+                          </w:p>
+                          <w:p>
+                            <w:pPr>
+                              <w:rPr>
+                                <w:sz w:val="20"/>
+                                <w:szCs w:val="20"/>
+                              </w:rPr>
+                            </w:pPr>
+                            <w:r>
+                              <w:rPr>
+                                <w:sz w:val="20"/>
+                                <w:szCs w:val="20"/>
+                              </w:rPr>
+                              <w:t>document.addEventListener('mouseenter', setPosition);</w:t>
+                            </w:r>
+                          </w:p>
+                          <w:p>
+                            <w:pPr>
+                              <w:rPr>
+                                <w:sz w:val="20"/>
+                                <w:szCs w:val="20"/>
+                              </w:rPr>
+                            </w:pPr>
+                          </w:p>
+                          <w:p>
+                            <w:pPr>
+                              <w:rPr>
+                                <w:sz w:val="20"/>
+                                <w:szCs w:val="20"/>
+                              </w:rPr>
+                            </w:pPr>
+                            <w:r>
+                              <w:rPr>
+                                <w:sz w:val="20"/>
+                                <w:szCs w:val="20"/>
+                              </w:rPr>
+                              <w:t>// new position from mouse event</w:t>
+                            </w:r>
+                          </w:p>
+                          <w:p>
+                            <w:pPr>
+                              <w:rPr>
+                                <w:sz w:val="20"/>
+                                <w:szCs w:val="20"/>
+                              </w:rPr>
+                            </w:pPr>
+                            <w:r>
+                              <w:rPr>
+                                <w:sz w:val="20"/>
+                                <w:szCs w:val="20"/>
+                              </w:rPr>
+                              <w:t>function setPosition(e) {</w:t>
+                            </w:r>
+                          </w:p>
+                          <w:p>
+                            <w:pPr>
+                              <w:rPr>
+                                <w:sz w:val="20"/>
+                                <w:szCs w:val="20"/>
+                              </w:rPr>
+                            </w:pPr>
+                            <w:r>
+                              <w:rPr>
+                                <w:sz w:val="20"/>
+                                <w:szCs w:val="20"/>
+                              </w:rPr>
+                              <w:t xml:space="preserve">  pos.x = e.clientX;</w:t>
+                            </w:r>
+                          </w:p>
+                          <w:p>
+                            <w:pPr>
+                              <w:rPr>
+                                <w:sz w:val="20"/>
+                                <w:szCs w:val="20"/>
+                              </w:rPr>
+                            </w:pPr>
+                            <w:r>
+                              <w:rPr>
+                                <w:sz w:val="20"/>
+                                <w:szCs w:val="20"/>
+                              </w:rPr>
+                              <w:t xml:space="preserve">  pos.y = e.clientY;</w:t>
+                            </w:r>
+                          </w:p>
+                          <w:p>
+                            <w:pPr>
+                              <w:rPr>
+                                <w:sz w:val="20"/>
+                                <w:szCs w:val="20"/>
+                              </w:rPr>
+                            </w:pPr>
+                            <w:r>
+                              <w:rPr>
+                                <w:sz w:val="20"/>
+                                <w:szCs w:val="20"/>
+                              </w:rPr>
+                              <w:t>}</w:t>
+                            </w:r>
+                          </w:p>
+                          <w:p>
+                            <w:pPr>
+                              <w:rPr>
+                                <w:sz w:val="20"/>
+                                <w:szCs w:val="20"/>
+                              </w:rPr>
+                            </w:pPr>
+                          </w:p>
+                          <w:p>
+                            <w:pPr>
+                              <w:rPr>
+                                <w:sz w:val="20"/>
+                                <w:szCs w:val="20"/>
+                              </w:rPr>
+                            </w:pPr>
+                            <w:r>
+                              <w:rPr>
+                                <w:sz w:val="20"/>
+                                <w:szCs w:val="20"/>
+                              </w:rPr>
+                              <w:t>// resize canvas</w:t>
+                            </w:r>
+                          </w:p>
+                          <w:p>
+                            <w:pPr>
+                              <w:rPr>
+                                <w:sz w:val="20"/>
+                                <w:szCs w:val="20"/>
+                              </w:rPr>
+                            </w:pPr>
+                            <w:r>
+                              <w:rPr>
+                                <w:sz w:val="20"/>
+                                <w:szCs w:val="20"/>
+                              </w:rPr>
+                              <w:t>function resize() {</w:t>
+                            </w:r>
+                          </w:p>
+                          <w:p>
+                            <w:pPr>
+                              <w:rPr>
+                                <w:sz w:val="20"/>
+                                <w:szCs w:val="20"/>
+                              </w:rPr>
+                            </w:pPr>
+                            <w:r>
+                              <w:rPr>
+                                <w:sz w:val="20"/>
+                                <w:szCs w:val="20"/>
+                              </w:rPr>
+                              <w:t xml:space="preserve">  ctx.canvas.width = window.innerWidth;</w:t>
+                            </w:r>
+                          </w:p>
+                          <w:p>
+                            <w:pPr>
+                              <w:rPr>
+                                <w:sz w:val="20"/>
+                                <w:szCs w:val="20"/>
+                              </w:rPr>
+                            </w:pPr>
+                            <w:r>
+                              <w:rPr>
+                                <w:sz w:val="20"/>
+                                <w:szCs w:val="20"/>
+                              </w:rPr>
+                              <w:t xml:space="preserve">  ctx.canvas.height = window.innerHeight;</w:t>
+                            </w:r>
+                          </w:p>
+                          <w:p>
+                            <w:pPr>
+                              <w:rPr>
+                                <w:sz w:val="20"/>
+                                <w:szCs w:val="20"/>
+                              </w:rPr>
+                            </w:pPr>
+                            <w:r>
+                              <w:rPr>
+                                <w:sz w:val="20"/>
+                                <w:szCs w:val="20"/>
+                              </w:rPr>
+                              <w:t>}</w:t>
+                            </w:r>
+                          </w:p>
+                          <w:p>
+                            <w:pPr>
+                              <w:rPr>
+                                <w:sz w:val="20"/>
+                                <w:szCs w:val="20"/>
+                              </w:rPr>
+                            </w:pPr>
+                          </w:p>
+                          <w:p>
+                            <w:pPr>
+                              <w:rPr>
+                                <w:sz w:val="20"/>
+                                <w:szCs w:val="20"/>
+                              </w:rPr>
+                            </w:pPr>
+                            <w:r>
+                              <w:rPr>
+                                <w:sz w:val="20"/>
+                                <w:szCs w:val="20"/>
+                              </w:rPr>
+                              <w:t>function draw(e) {</w:t>
+                            </w:r>
+                          </w:p>
+                          <w:p>
+                            <w:pPr>
+                              <w:rPr>
+                                <w:sz w:val="20"/>
+                                <w:szCs w:val="20"/>
+                              </w:rPr>
+                            </w:pPr>
+                            <w:r>
+                              <w:rPr>
+                                <w:sz w:val="20"/>
+                                <w:szCs w:val="20"/>
+                              </w:rPr>
+                              <w:t xml:space="preserve">  // mouse left button must be pressed</w:t>
+                            </w:r>
+                          </w:p>
+                          <w:p>
+                            <w:pPr>
+                              <w:rPr>
+                                <w:sz w:val="20"/>
+                                <w:szCs w:val="20"/>
+                              </w:rPr>
+                            </w:pPr>
+                            <w:r>
+                              <w:rPr>
+                                <w:sz w:val="20"/>
+                                <w:szCs w:val="20"/>
+                              </w:rPr>
+                              <w:t xml:space="preserve">  if (e.buttons !== 1) return;</w:t>
+                            </w:r>
+                          </w:p>
+                          <w:p>
+                            <w:pPr>
+                              <w:rPr>
+                                <w:sz w:val="20"/>
+                                <w:szCs w:val="20"/>
+                              </w:rPr>
+                            </w:pPr>
+                          </w:p>
+                          <w:p>
+                            <w:pPr>
+                              <w:rPr>
+                                <w:sz w:val="20"/>
+                                <w:szCs w:val="20"/>
+                              </w:rPr>
+                            </w:pPr>
+                            <w:r>
+                              <w:rPr>
+                                <w:sz w:val="20"/>
+                                <w:szCs w:val="20"/>
+                              </w:rPr>
+                              <w:t xml:space="preserve">  ctx.beginPath(); // begin</w:t>
+                            </w:r>
+                          </w:p>
+                          <w:p>
+                            <w:pPr>
+                              <w:rPr>
+                                <w:sz w:val="20"/>
+                                <w:szCs w:val="20"/>
+                              </w:rPr>
+                            </w:pPr>
+                          </w:p>
+                          <w:p>
+                            <w:pPr>
+                              <w:rPr>
+                                <w:sz w:val="20"/>
+                                <w:szCs w:val="20"/>
+                              </w:rPr>
+                            </w:pPr>
+                            <w:r>
+                              <w:rPr>
+                                <w:sz w:val="20"/>
+                                <w:szCs w:val="20"/>
+                              </w:rPr>
+                              <w:t xml:space="preserve">  ctx.lineWidth = 5;</w:t>
+                            </w:r>
+                          </w:p>
+                          <w:p>
+                            <w:pPr>
+                              <w:rPr>
+                                <w:sz w:val="20"/>
+                                <w:szCs w:val="20"/>
+                              </w:rPr>
+                            </w:pPr>
+                            <w:r>
+                              <w:rPr>
+                                <w:sz w:val="20"/>
+                                <w:szCs w:val="20"/>
+                              </w:rPr>
+                              <w:t xml:space="preserve">  ctx.lineCap = 'round';</w:t>
+                            </w:r>
+                          </w:p>
+                          <w:p>
+                            <w:pPr>
+                              <w:rPr>
+                                <w:sz w:val="20"/>
+                                <w:szCs w:val="20"/>
+                              </w:rPr>
+                            </w:pPr>
+                            <w:r>
+                              <w:rPr>
+                                <w:sz w:val="20"/>
+                                <w:szCs w:val="20"/>
+                              </w:rPr>
+                              <w:t xml:space="preserve">  ctx.strokeStyle = '#c0392b';</w:t>
+                            </w:r>
+                          </w:p>
+                          <w:p>
+                            <w:pPr>
+                              <w:rPr>
+                                <w:sz w:val="20"/>
+                                <w:szCs w:val="20"/>
+                              </w:rPr>
+                            </w:pPr>
+                          </w:p>
+                          <w:p>
+                            <w:pPr>
+                              <w:rPr>
+                                <w:sz w:val="20"/>
+                                <w:szCs w:val="20"/>
+                              </w:rPr>
+                            </w:pPr>
+                            <w:r>
+                              <w:rPr>
+                                <w:sz w:val="20"/>
+                                <w:szCs w:val="20"/>
+                              </w:rPr>
+                              <w:t xml:space="preserve">  ctx.moveTo(pos.x, pos.y); // from</w:t>
+                            </w:r>
+                          </w:p>
+                          <w:p>
+                            <w:pPr>
+                              <w:rPr>
+                                <w:sz w:val="20"/>
+                                <w:szCs w:val="20"/>
+                              </w:rPr>
+                            </w:pPr>
+                            <w:r>
+                              <w:rPr>
+                                <w:sz w:val="20"/>
+                                <w:szCs w:val="20"/>
+                              </w:rPr>
+                              <w:t xml:space="preserve">  setPosition(e);</w:t>
+                            </w:r>
+                          </w:p>
+                          <w:p>
+                            <w:pPr>
+                              <w:rPr>
+                                <w:sz w:val="20"/>
+                                <w:szCs w:val="20"/>
+                              </w:rPr>
+                            </w:pPr>
+                            <w:r>
+                              <w:rPr>
+                                <w:sz w:val="20"/>
+                                <w:szCs w:val="20"/>
+                              </w:rPr>
+                              <w:t xml:space="preserve">  ctx.lineTo(pos.x, pos.y); // to</w:t>
+                            </w:r>
+                          </w:p>
+                          <w:p>
+                            <w:pPr>
+                              <w:rPr>
+                                <w:sz w:val="20"/>
+                                <w:szCs w:val="20"/>
+                              </w:rPr>
+                            </w:pPr>
+                          </w:p>
+                          <w:p>
+                            <w:pPr>
+                              <w:rPr>
+                                <w:sz w:val="20"/>
+                                <w:szCs w:val="20"/>
+                              </w:rPr>
+                            </w:pPr>
+                            <w:r>
+                              <w:rPr>
+                                <w:sz w:val="20"/>
+                                <w:szCs w:val="20"/>
+                              </w:rPr>
+                              <w:t xml:space="preserve">  ctx.stroke(); // draw it!</w:t>
+                            </w:r>
+                          </w:p>
+                          <w:p>
+                            <w:pPr>
+                              <w:rPr>
+                                <w:sz w:val="20"/>
+                                <w:szCs w:val="20"/>
+                              </w:rPr>
+                            </w:pPr>
+                            <w:r>
+                              <w:rPr>
+                                <w:sz w:val="20"/>
+                                <w:szCs w:val="20"/>
+                              </w:rPr>
+                              <w:t>}</w:t>
+                            </w:r>
+                          </w:p>
+                        </w:txbxContent>
+                      </wps:txbx>
+                      <wps:bodyPr rot="0" vert="horz" wrap="square" lIns="91440" tIns="45720" rIns="91440" bIns="45720" anchor="t" anchorCtr="0">
+                        <a:spAutoFit/>
+                      </wps:bodyPr>
+                    </wps:wsp>
+                  </a:graphicData>
+                </a:graphic>
+                <wp14:sizeRelH relativeFrom="margin">
+                  <wp14:pctWidth>0</wp14:pctWidth>
+                </wp14:sizeRelH>
+                <wp14:sizeRelV relativeFrom="margin">
+                  <wp14:pctHeight>20000</wp14:pctHeight>
+                </wp14:sizeRelV>
+              </wp:anchor>
+            </w:drawing>
+          </mc:Choice>
+          <mc:Fallback>
+            <w:pict>
+              <v:shapetype id="_x0000_t202" coordsize="21600,21600" o:spt="202" path="m,l,21600r21600,l21600,xe">
+                <v:stroke joinstyle="miter"/>
+                <v:path gradientshapeok="t" o:connecttype="rect"/>
+              </v:shapetype>
+              <v:shape id="Text Box 2" o:spid="_x0000_s1026" type="#_x0000_t202" style="position:absolute;margin-left:4.6pt;margin-top:13.2pt;width:470.55pt;height:110.6pt;z-index:251660288;visibility:visible;mso-wrap-style:square;mso-width-percent:0;mso-height-percent:200;mso-wrap-distance-left:9pt;mso-wrap-distance-top:3.6pt;mso-wrap-distance-right:9pt;mso-wrap-distance-bottom:3.6pt;mso-position-horizontal:absolute;mso-position-horizontal-relative:text;mso-position-vertical:absolute;mso-position-vertical-relative:text;mso-width-percent:0;mso-height-percent:200;mso-width-relative:margin;mso-height-relative:margin;v-text-anchor:top" o:gfxdata="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">
+                <v:textbox style="mso-fit-shape-to-text:t">
+                  <w:txbxContent>
+                    <w:p>
+                      <w:pPr>
+                        <w:rPr>
+                          <w:sz w:val="20"/>
+                          <w:szCs w:val="20"/>
+                        </w:rPr>
+                      </w:pPr>
+                      <w:r>
+                        <w:rPr>
+                          <w:sz w:val="20"/>
+                          <w:szCs w:val="20"/>
+                        </w:rPr>
+                        <w:t>// create canvas element and append it to document body</w:t>
+                      </w:r>
+                    </w:p>
+                    <w:p>
+                      <w:pPr>
+                        <w:rPr>
+                          <w:sz w:val="20"/>
+                          <w:szCs w:val="20"/>
+                        </w:rPr>
+                      </w:pPr>
+                      <w:r>
+                        <w:rPr>
+                          <w:sz w:val="20"/>
+                          <w:szCs w:val="20"/>
+                        </w:rPr>
+                        <w:t>var canvas = document.createElement('canvas');</w:t>
+                      </w:r>
+                    </w:p>
+                    <w:p>
+                      <w:pPr>
+                        <w:rPr>
+                          <w:sz w:val="20"/>
+                          <w:szCs w:val="20"/>
+                        </w:rPr>
+                      </w:pPr>
+                      <w:r>
+                        <w:rPr>
+                          <w:sz w:val="20"/>
+                          <w:szCs w:val="20"/>
+                        </w:rPr>
+                        <w:t>document.body.appendChild(canvas);</w:t>
+                      </w:r>
+                    </w:p>
+                    <w:p>
+                      <w:pPr>
+                        <w:rPr>
+                          <w:sz w:val="20"/>
+                          <w:szCs w:val="20"/>
+                        </w:rPr>
+                      </w:pPr>
+                    </w:p>
+                    <w:p>
+                      <w:pPr>
+                        <w:rPr>
+                          <w:sz w:val="20"/>
+                          <w:szCs w:val="20"/>
+                        </w:rPr>
+                      </w:pPr>
+                      <w:r>
+                        <w:rPr>
+                          <w:sz w:val="20"/>
+                          <w:szCs w:val="20"/>
+                        </w:rPr>
+                        <w:t>// some hotfixes</w:t>
+                      </w:r>
+                    </w:p>
+                    <w:p>
+                      <w:pPr>
+                        <w:rPr>
+                          <w:sz w:val="20"/>
+                          <w:szCs w:val="20"/>
+                        </w:rPr>
+                      </w:pPr>
+                      <w:r>
+                        <w:rPr>
+                          <w:sz w:val="20"/>
+                          <w:szCs w:val="20"/>
+                        </w:rPr>
+                        <w:t>document.body.style.margin = 0;</w:t>
+                      </w:r>
+                    </w:p>
+                    <w:p>
+                      <w:pPr>
+                        <w:rPr>
+                          <w:sz w:val="20"/>
+                          <w:szCs w:val="20"/>
+                        </w:rPr>
+                      </w:pPr>
+                      <w:r>
+                        <w:rPr>
+                          <w:sz w:val="20"/>
+                          <w:szCs w:val="20"/>
+                        </w:rPr>
+                        <w:t>canvas.style.position = 'fixed';</w:t>
+                      </w:r>
+                    </w:p>
+                    <w:p>
+                      <w:pPr>
+                        <w:rPr>
+                          <w:sz w:val="20"/>
+                          <w:szCs w:val="20"/>
+                        </w:rPr>
+                      </w:pPr>
+                    </w:p>
+                    <w:p>
+                      <w:pPr>
+                        <w:rPr>
+                          <w:sz w:val="20"/>
+                          <w:szCs w:val="20"/>
+                        </w:rPr>
+                      </w:pPr>
+                      <w:r>
+                        <w:rPr>
+                          <w:sz w:val="20"/>
+                          <w:szCs w:val="20"/>
+                        </w:rPr>
+                        <w:t>// get canvas 2D context and set him correct size</w:t>
+                      </w:r>
+                    </w:p>
+                    <w:p>
+                      <w:pPr>
+                        <w:rPr>
+                          <w:sz w:val="20"/>
+                          <w:szCs w:val="20"/>
+                        </w:rPr>
+                      </w:pPr>
+                      <w:r>
+                        <w:rPr>
+                          <w:sz w:val="20"/>
+                          <w:szCs w:val="20"/>
+                        </w:rPr>
+                        <w:t>var ctx = canvas.getContext('2d');</w:t>
+                      </w:r>
+                    </w:p>
+                    <w:p>
+                      <w:pPr>
+                        <w:rPr>
+                          <w:sz w:val="20"/>
+                          <w:szCs w:val="20"/>
+                        </w:rPr>
+                      </w:pPr>
+                      <w:r>
+                        <w:rPr>
+                          <w:sz w:val="20"/>
+                          <w:szCs w:val="20"/>
+                        </w:rPr>
+                        <w:t>resize();</w:t>
+                      </w:r>
+                    </w:p>
+                    <w:p>
+                      <w:pPr>
+                        <w:rPr>
+                          <w:sz w:val="20"/>
+                          <w:szCs w:val="20"/>
+                        </w:rPr>
+                      </w:pPr>
+                    </w:p>
+                    <w:p>
+                      <w:pPr>
+                        <w:rPr>
+                          <w:sz w:val="20"/>
+                          <w:szCs w:val="20"/>
+                        </w:rPr>
+                      </w:pPr>
+                      <w:r>
+                        <w:rPr>
+                          <w:sz w:val="20"/>
+                          <w:szCs w:val="20"/>
+                        </w:rPr>
+                        <w:t>// last known position</w:t>
+                      </w:r>
+                    </w:p>
+                    <w:p>
+                      <w:pPr>
+                        <w:rPr>
+                          <w:sz w:val="20"/>
+                          <w:szCs w:val="20"/>
+                        </w:rPr>
+                      </w:pPr>
+                      <w:r>
+                        <w:rPr>
+                          <w:sz w:val="20"/>
+                          <w:szCs w:val="20"/>
+                        </w:rPr>
+                        <w:t>var pos = { x: 0, y: 0 };</w:t>
+                      </w:r>
+                    </w:p>
+                    <w:p>
+                      <w:pPr>
+                        <w:rPr>
+                          <w:sz w:val="20"/>
+                          <w:szCs w:val="20"/>
+                        </w:rPr>
+                      </w:pPr>
+                    </w:p>
+                    <w:p>
+                      <w:pPr>
+                        <w:rPr>
+                          <w:sz w:val="20"/>
+                          <w:szCs w:val="20"/>
+                        </w:rPr>
+                      </w:pPr>
+                      <w:r>
+                        <w:rPr>
+                          <w:sz w:val="20"/>
+                          <w:szCs w:val="20"/>
+                        </w:rPr>
+                        <w:t>window.addEventListener('resize', resize);</w:t>
+                      </w:r>
+                    </w:p>
+                    <w:p>
+                      <w:pPr>
+                        <w:rPr>
+                          <w:sz w:val="20"/>
+                          <w:szCs w:val="20"/>
+                        </w:rPr>
+                      </w:pPr>
+                      <w:r>
+                        <w:rPr>
+                          <w:sz w:val="20"/>
+                          <w:szCs w:val="20"/>
+                        </w:rPr>
+                        <w:t>document.addEventListener('mousemove', draw);</w:t>
+                      </w:r>
+                    </w:p>
+                    <w:p>
+                      <w:pPr>
+                        <w:rPr>
+                          <w:sz w:val="20"/>
+                          <w:szCs w:val="20"/>
+                        </w:rPr>
+                      </w:pPr>
+                      <w:r>
+                        <w:rPr>
+                          <w:sz w:val="20"/>
+                          <w:szCs w:val="20"/>
+                        </w:rPr>
+                        <w:t>document.addEventListener('mousedown', setPosition);</w:t>
+                      </w:r>
+                    </w:p>
+                    <w:p>
+                      <w:pPr>
+                        <w:rPr>
+                          <w:sz w:val="20"/>
+                          <w:szCs w:val="20"/>
+                        </w:rPr>
+                      </w:pPr>
+                      <w:r>
+                        <w:rPr>
+                          <w:sz w:val="20"/>
+                          <w:szCs w:val="20"/>
+                        </w:rPr>
+                        <w:t>document.addEventListener('mouseenter', setPosition);</w:t>
+                      </w:r>
+                    </w:p>
+                    <w:p>
+                      <w:pPr>
+                        <w:rPr>
+                          <w:sz w:val="20"/>
+                          <w:szCs w:val="20"/>
+                        </w:rPr>
+                      </w:pPr>
+                    </w:p>
+                    <w:p>
+                      <w:pPr>
+                        <w:rPr>
+                          <w:sz w:val="20"/>
+                          <w:szCs w:val="20"/>
+                        </w:rPr>
+                      </w:pPr>
+                      <w:r>
+                        <w:rPr>
+                          <w:sz w:val="20"/>
+                          <w:szCs w:val="20"/>
+                        </w:rPr>
+                        <w:t>// new position from mouse event</w:t>
+                      </w:r>
+                    </w:p>
+                    <w:p>
+                      <w:pPr>
+                        <w:rPr>
+                          <w:sz w:val="20"/>
+                          <w:szCs w:val="20"/>
+                        </w:rPr>
+                      </w:pPr>
+                      <w:r>
+                        <w:rPr>
+                          <w:sz w:val="20"/>
+                          <w:szCs w:val="20"/>
+                        </w:rPr>
+                        <w:t>function setPosition(e) {</w:t>
+                      </w:r>
+                    </w:p>
+                    <w:p>
+                      <w:pPr>
+                        <w:rPr>
+                          <w:sz w:val="20"/>
+                          <w:szCs w:val="20"/>
+                        </w:rPr>
+                      </w:pPr>
+                      <w:r>
+                        <w:rPr>
+                          <w:sz w:val="20"/>
+                          <w:szCs w:val="20"/>
+                        </w:rPr>
+                        <w:t xml:space="preserve">  pos.x = e.clientX;</w:t>
+                      </w:r>
+                    </w:p>
+                    <w:p>
+                      <w:pPr>
+                        <w:rPr>
+                          <w:sz w:val="20"/>
+                          <w:szCs w:val="20"/>
+                        </w:rPr>
+                      </w:pPr>
+                      <w:r>
+                        <w:rPr>
+                          <w:sz w:val="20"/>
+                          <w:szCs w:val="20"/>
+                        </w:rPr>
+                        <w:t xml:space="preserve">  pos.y = e.clientY;</w:t>
+                      </w:r>
+                    </w:p>
+                    <w:p>
+                      <w:pPr>
+                        <w:rPr>
+                          <w:sz w:val="20"/>
+                          <w:szCs w:val="20"/>
+                        </w:rPr>
+                      </w:pPr>
+                      <w:r>
+                        <w:rPr>
+                          <w:sz w:val="20"/>
+                          <w:szCs w:val="20"/>
+                        </w:rPr>
+                        <w:t>}</w:t>
+                      </w:r>
+                    </w:p>
+                    <w:p>
+                      <w:pPr>
+                        <w:rPr>
+                          <w:sz w:val="20"/>
+                          <w:szCs w:val="20"/>
+                        </w:rPr>
+                      </w:pPr>
+                    </w:p>
+                    <w:p>
+                      <w:pPr>
+                        <w:rPr>
+                          <w:sz w:val="20"/>
+                          <w:szCs w:val="20"/>
+                        </w:rPr>
+                      </w:pPr>
+                      <w:r>
+                        <w:rPr>
+                          <w:sz w:val="20"/>
+                          <w:szCs w:val="20"/>
+                        </w:rPr>
+                        <w:t>// resize canvas</w:t>
+                      </w:r>
+                    </w:p>
+                    <w:p>
+                      <w:pPr>
+                        <w:rPr>
+                          <w:sz w:val="20"/>
+                          <w:szCs w:val="20"/>
+                        </w:rPr>
+                      </w:pPr>
+                      <w:r>
+                        <w:rPr>
+                          <w:sz w:val="20"/>
+                          <w:szCs w:val="20"/>
+                        </w:rPr>
+                        <w:t>function resize() {</w:t>
+                      </w:r>
+                    </w:p>
+                    <w:p>
+                      <w:pPr>
+                        <w:rPr>
+                          <w:sz w:val="20"/>
+                          <w:szCs w:val="20"/>
+                        </w:rPr>
+                      </w:pPr>
+                      <w:r>
+                        <w:rPr>
+                          <w:sz w:val="20"/>
+                          <w:szCs w:val="20"/>
+                        </w:rPr>
+                        <w:t xml:space="preserve">  ctx.canvas.width = window.innerWidth;</w:t>
+                      </w:r>
+                    </w:p>
+                    <w:p>
+                      <w:pPr>
+                        <w:rPr>
+                          <w:sz w:val="20"/>
+                          <w:szCs w:val="20"/>
+                        </w:rPr>
+                      </w:pPr>
+                      <w:r>
+                        <w:rPr>
+                          <w:sz w:val="20"/>
+                          <w:szCs w:val="20"/>
+                        </w:rPr>
+                        <w:t xml:space="preserve">  ctx.canvas.height = window.innerHeight;</w:t>
+                      </w:r>
+                    </w:p>
+                    <w:p>
+                      <w:pPr>
+                        <w:rPr>
+                          <w:sz w:val="20"/>
+                          <w:szCs w:val="20"/>
+                        </w:rPr>
+                      </w:pPr>
+                      <w:r>
+                        <w:rPr>
+                          <w:sz w:val="20"/>
+                          <w:szCs w:val="20"/>
+                        </w:rPr>
+                        <w:t>}</w:t>
+                      </w:r>
+                    </w:p>
+                    <w:p>
+                      <w:pPr>
+                        <w:rPr>
+                          <w:sz w:val="20"/>
+                          <w:szCs w:val="20"/>
+                        </w:rPr>
+                      </w:pPr>
+                    </w:p>
+                    <w:p>
+                      <w:pPr>
+                        <w:rPr>
+                          <w:sz w:val="20"/>
+                          <w:szCs w:val="20"/>
+                        </w:rPr>
+                      </w:pPr>
+                      <w:r>
+                        <w:rPr>
+                          <w:sz w:val="20"/>
+                          <w:szCs w:val="20"/>
+                        </w:rPr>
+                        <w:t>function draw(e) {</w:t>
+                      </w:r>
+                    </w:p>
+                    <w:p>
+                      <w:pPr>
+                        <w:rPr>
+                          <w:sz w:val="20"/>
+                          <w:szCs w:val="20"/>
+                        </w:rPr>
+                      </w:pPr>
+                      <w:r>
+                        <w:rPr>
+                          <w:sz w:val="20"/>
+                          <w:szCs w:val="20"/>
+                        </w:rPr>
+                        <w:t xml:space="preserve">  // mouse left button must be pressed</w:t>
+                      </w:r>
+                    </w:p>
+                    <w:p>
+                      <w:pPr>
+                        <w:rPr>
+                          <w:sz w:val="20"/>
+                          <w:szCs w:val="20"/>
+                        </w:rPr>
+                      </w:pPr>
+                      <w:r>
+                        <w:rPr>
+                          <w:sz w:val="20"/>
+                          <w:szCs w:val="20"/>
+                        </w:rPr>
+                        <w:t xml:space="preserve">  if (e.buttons !== 1) return;</w:t>
+                      </w:r>
+                    </w:p>
+                    <w:p>
+                      <w:pPr>
+                        <w:rPr>
+                          <w:sz w:val="20"/>
+                          <w:szCs w:val="20"/>
+                        </w:rPr>
+                      </w:pPr>
+                    </w:p>
+                    <w:p>
+                      <w:pPr>
+                        <w:rPr>
+                          <w:sz w:val="20"/>
+                          <w:szCs w:val="20"/>
+                        </w:rPr>
+                      </w:pPr>
+                      <w:r>
+                        <w:rPr>
+                          <w:sz w:val="20"/>
+                          <w:szCs w:val="20"/>
+                        </w:rPr>
+                        <w:t xml:space="preserve">  ctx.beginPath(); // begin</w:t>
+                      </w:r>
+                    </w:p>
+                    <w:p>
+                      <w:pPr>
+                        <w:rPr>
+                          <w:sz w:val="20"/>
+                          <w:szCs w:val="20"/>
+                        </w:rPr>
+                      </w:pPr>
+                    </w:p>
+                    <w:p>
+                      <w:pPr>
+                        <w:rPr>
+                          <w:sz w:val="20"/>
+                          <w:szCs w:val="20"/>
+                        </w:rPr>
+                      </w:pPr>
+                      <w:r>
+                        <w:rPr>
+                          <w:sz w:val="20"/>
+                          <w:szCs w:val="20"/>
+                        </w:rPr>
+                        <w:t xml:space="preserve">  ctx.lineWidth = 5;</w:t>
+                      </w:r>
+                    </w:p>
+                    <w:p>
+                      <w:pPr>
+                        <w:rPr>
+                          <w:sz w:val="20"/>
+                          <w:szCs w:val="20"/>
+                        </w:rPr>
+                      </w:pPr>
+                      <w:r>
+                        <w:rPr>
+                          <w:sz w:val="20"/>
+                          <w:szCs w:val="20"/>
+                        </w:rPr>
+                        <w:t xml:space="preserve">  ctx.lineCap = 'round';</w:t>
+                      </w:r>
+                    </w:p>
+                    <w:p>
+                      <w:pPr>
+                        <w:rPr>
+                          <w:sz w:val="20"/>
+                          <w:szCs w:val="20"/>
+                        </w:rPr>
+                      </w:pPr>
+                      <w:r>
+                        <w:rPr>
+                          <w:sz w:val="20"/>
+                          <w:szCs w:val="20"/>
+                        </w:rPr>
+                        <w:t xml:space="preserve">  ctx.strokeStyle = '#c0392b';</w:t>
+                      </w:r>
+                    </w:p>
+                    <w:p>
+                      <w:pPr>
+                        <w:rPr>
+                          <w:sz w:val="20"/>
+                          <w:szCs w:val="20"/>
+                        </w:rPr>
+                      </w:pPr>
+                    </w:p>
+                    <w:p>
+                      <w:pPr>
+                        <w:rPr>
+                          <w:sz w:val="20"/>
+                          <w:szCs w:val="20"/>
+                        </w:rPr>
+                      </w:pPr>
+                      <w:r>
+                        <w:rPr>
+                          <w:sz w:val="20"/>
+                          <w:szCs w:val="20"/>
+                        </w:rPr>
+                        <w:t xml:space="preserve">  ctx.moveTo(pos.x, pos.y); // from</w:t>
+                      </w:r>
+                    </w:p>
+                    <w:p>
+                      <w:pPr>
+                        <w:rPr>
+                          <w:sz w:val="20"/>
+                          <w:szCs w:val="20"/>
+                        </w:rPr>
+                      </w:pPr>
+                      <w:r>
+                        <w:rPr>
+                          <w:sz w:val="20"/>
+                          <w:szCs w:val="20"/>
+                        </w:rPr>
+                        <w:t xml:space="preserve">  setPosition(e);</w:t>
+                      </w:r>
+                    </w:p>
+                    <w:p>
+                      <w:pPr>
+                        <w:rPr>
+                          <w:sz w:val="20"/>
+                          <w:szCs w:val="20"/>
+                        </w:rPr>
+                      </w:pPr>
+                      <w:r>
+                        <w:rPr>
+                          <w:sz w:val="20"/>
+                          <w:szCs w:val="20"/>
+                        </w:rPr>
+                        <w:t xml:space="preserve">  ctx.lineTo(pos.x, pos.y); // to</w:t>
+                      </w:r>
+                    </w:p>
+                    <w:p>
+                      <w:pPr>
+                        <w:rPr>
+                          <w:sz w:val="20"/>
+                          <w:szCs w:val="20"/>
+                        </w:rPr>
+                      </w:pPr>
+                    </w:p>
+                    <w:p>
+                      <w:pPr>
+                        <w:rPr>
+                          <w:sz w:val="20"/>
+                          <w:szCs w:val="20"/>
+                        </w:rPr>
+                      </w:pPr>
+                      <w:r>
+                        <w:rPr>
+                          <w:sz w:val="20"/>
+                          <w:szCs w:val="20"/>
+                        </w:rPr>
+                        <w:t xml:space="preserve">  ctx.stroke(); // draw it!</w:t>
+                      </w:r>
+                    </w:p>
+                    <w:p>
+                      <w:pPr>
+                        <w:rPr>
+                          <w:sz w:val="20"/>
+                          <w:szCs w:val="20"/>
+                        </w:rPr>
+                      </w:pPr>
+                      <w:r>
+                        <w:rPr>
+                          <w:sz w:val="20"/>
+                          <w:szCs w:val="20"/>
+                        </w:rPr>
+                        <w:t>}</w:t>
+                      </w:r>
+                    </w:p>
+                  </w:txbxContent>
+                </v:textbox>
+                <w10:wrap type="square"/>
+              </v:shape>
+            </w:pict>
+          </mc:Fallback>
+        </mc:AlternateContent>
+      </w:r>
+    </w:p>
+    <w:p/>
+    <w:p>
+      <w:r>
+        <w:t>Task 1. Implement the minimum working example and ensure it works</w:t>
+      </w:r>
+    </w:p>
+    <w:p>
+      <w:r>
+        <w:lastRenderedPageBreak/>
+        <w:t>Task 2. Add additional features, for example, `clear` button</w:t>
+      </w:r>
+    </w:p>
+    <w:p>
+      <w:r>
+        <w:t>Task 3. Add a `save’ button, so you store the drawing (e.g., use an array to store the positions as the drawing evolves).  Then when clear is pressed, you have a `restore’ button to draw the saved image back to the screen.</w:t>
+      </w:r>
+    </w:p>
+    <w:p>
+      <w:r>
+        <w:t>Task 4. Add a colour pick option button (so you can select a colour to be drawn on the screen.</w:t>
+      </w:r>
+    </w:p>
+    <w:p>
+      <w:r>
+        <w:t>Task 5. Add a line thickness button (so you can choose how thick the line is that you’ll draw with)</w:t>
+      </w:r>
+      <w:bookmarkStart w:id="0" w:name="_GoBack"/>
+      <w:bookmarkEnd w:id="0"/>
+    </w:p>
+    <w:p/>
+    <w:p/>
     <w:sectPr>
       <w:pgSz w:w="11906" w:h="16838"/>
       <w:pgMar w:top="1440" w:right="1440" w:bottom="1440" w:left="1440" w:header="708" w:footer="708" w:gutter="0"/>

</xml_diff>